<commit_message>
Foram feitas pequenas alterações no texto e no sumário.
</commit_message>
<xml_diff>
--- a/documentos/relatório.docx
+++ b/documentos/relatório.docx
@@ -416,12 +416,16 @@
       <w:pPr>
         <w:pStyle w:val="Sumrio1"/>
         <w:tabs>
-          <w:tab w:val="left" w:pos="480"/>
+          <w:tab w:val="left" w:pos="440"/>
           <w:tab w:val="right" w:leader="dot" w:pos="8494"/>
         </w:tabs>
         <w:spacing w:line="360" w:lineRule="auto"/>
         <w:rPr>
+          <w:rFonts w:asciiTheme="minorHAnsi" w:eastAsiaTheme="minorEastAsia" w:hAnsiTheme="minorHAnsi" w:cstheme="minorBidi"/>
+          <w:b w:val="0"/>
           <w:noProof/>
+          <w:sz w:val="22"/>
+          <w:szCs w:val="22"/>
         </w:rPr>
       </w:pPr>
       <w:r>
@@ -454,7 +458,7 @@
         </w:rPr>
         <w:fldChar w:fldCharType="separate"/>
       </w:r>
-      <w:hyperlink w:anchor="_Toc223971035" w:history="1">
+      <w:hyperlink w:anchor="_Toc265578872" w:history="1">
         <w:r>
           <w:rPr>
             <w:rStyle w:val="Hyperlink"/>
@@ -464,7 +468,11 @@
         </w:r>
         <w:r>
           <w:rPr>
+            <w:rFonts w:asciiTheme="minorHAnsi" w:eastAsiaTheme="minorEastAsia" w:hAnsiTheme="minorHAnsi" w:cstheme="minorBidi"/>
+            <w:b w:val="0"/>
             <w:noProof/>
+            <w:sz w:val="22"/>
+            <w:szCs w:val="22"/>
           </w:rPr>
           <w:tab/>
         </w:r>
@@ -487,23 +495,61 @@
             <w:noProof/>
             <w:webHidden/>
           </w:rPr>
+          <w:fldChar w:fldCharType="begin"/>
+        </w:r>
+        <w:r>
+          <w:rPr>
+            <w:noProof/>
+            <w:webHidden/>
+          </w:rPr>
+          <w:instrText xml:space="preserve"> PAGEREF _Toc265578872 \h </w:instrText>
+        </w:r>
+        <w:r>
+          <w:rPr>
+            <w:noProof/>
+            <w:webHidden/>
+          </w:rPr>
+        </w:r>
+        <w:r>
+          <w:rPr>
+            <w:noProof/>
+            <w:webHidden/>
+          </w:rPr>
+          <w:fldChar w:fldCharType="separate"/>
+        </w:r>
+        <w:r>
+          <w:rPr>
+            <w:noProof/>
+            <w:webHidden/>
+          </w:rPr>
           <w:t>2</w:t>
         </w:r>
+        <w:r>
+          <w:rPr>
+            <w:noProof/>
+            <w:webHidden/>
+          </w:rPr>
+          <w:fldChar w:fldCharType="end"/>
+        </w:r>
       </w:hyperlink>
     </w:p>
     <w:p>
       <w:pPr>
         <w:pStyle w:val="Sumrio1"/>
         <w:tabs>
-          <w:tab w:val="left" w:pos="480"/>
+          <w:tab w:val="left" w:pos="440"/>
           <w:tab w:val="right" w:leader="dot" w:pos="8494"/>
         </w:tabs>
         <w:spacing w:line="360" w:lineRule="auto"/>
         <w:rPr>
+          <w:rFonts w:asciiTheme="minorHAnsi" w:eastAsiaTheme="minorEastAsia" w:hAnsiTheme="minorHAnsi" w:cstheme="minorBidi"/>
+          <w:b w:val="0"/>
           <w:noProof/>
-        </w:rPr>
-      </w:pPr>
-      <w:hyperlink w:anchor="_Toc223971036" w:history="1">
+          <w:sz w:val="22"/>
+          <w:szCs w:val="22"/>
+        </w:rPr>
+      </w:pPr>
+      <w:hyperlink w:anchor="_Toc265578873" w:history="1">
         <w:r>
           <w:rPr>
             <w:rStyle w:val="Hyperlink"/>
@@ -513,7 +559,11 @@
         </w:r>
         <w:r>
           <w:rPr>
+            <w:rFonts w:asciiTheme="minorHAnsi" w:eastAsiaTheme="minorEastAsia" w:hAnsiTheme="minorHAnsi" w:cstheme="minorBidi"/>
+            <w:b w:val="0"/>
             <w:noProof/>
+            <w:sz w:val="22"/>
+            <w:szCs w:val="22"/>
           </w:rPr>
           <w:tab/>
         </w:r>
@@ -522,115 +572,14 @@
             <w:rStyle w:val="Hyperlink"/>
             <w:noProof/>
           </w:rPr>
-          <w:t>Hardware</w:t>
-        </w:r>
-        <w:r>
-          <w:rPr>
-            <w:noProof/>
-            <w:webHidden/>
-          </w:rPr>
-          <w:tab/>
-        </w:r>
-        <w:r>
-          <w:rPr>
-            <w:noProof/>
-            <w:webHidden/>
-          </w:rPr>
-          <w:t>2</w:t>
-        </w:r>
-      </w:hyperlink>
-    </w:p>
-    <w:p>
-      <w:pPr>
-        <w:pStyle w:val="Sumrio1"/>
-        <w:tabs>
-          <w:tab w:val="left" w:pos="480"/>
-          <w:tab w:val="right" w:leader="dot" w:pos="8494"/>
-        </w:tabs>
-        <w:spacing w:line="360" w:lineRule="auto"/>
-        <w:rPr>
-          <w:rStyle w:val="Hyperlink"/>
-          <w:noProof/>
-        </w:rPr>
-      </w:pPr>
-      <w:hyperlink w:anchor="_Toc223971037" w:history="1">
-        <w:r>
-          <w:rPr>
-            <w:rStyle w:val="Hyperlink"/>
-            <w:noProof/>
-          </w:rPr>
-          <w:t>3.</w:t>
-        </w:r>
-        <w:r>
-          <w:rPr>
-            <w:noProof/>
-          </w:rPr>
-          <w:tab/>
+          <w:t>H</w:t>
         </w:r>
         <w:r>
           <w:rPr>
             <w:rStyle w:val="Hyperlink"/>
             <w:noProof/>
           </w:rPr>
-          <w:t>Comunicação entre MSP430 e Outros Dispositivos</w:t>
-        </w:r>
-        <w:r>
-          <w:rPr>
-            <w:noProof/>
-            <w:webHidden/>
-          </w:rPr>
-          <w:tab/>
-        </w:r>
-        <w:r>
-          <w:rPr>
-            <w:noProof/>
-            <w:webHidden/>
-          </w:rPr>
-          <w:t>5</w:t>
-        </w:r>
-      </w:hyperlink>
-    </w:p>
-    <w:p>
-      <w:pPr>
-        <w:pStyle w:val="Sumrio1"/>
-        <w:tabs>
-          <w:tab w:val="left" w:pos="480"/>
-          <w:tab w:val="right" w:leader="dot" w:pos="8494"/>
-        </w:tabs>
-        <w:spacing w:line="360" w:lineRule="auto"/>
-        <w:rPr>
-          <w:noProof/>
-          <w:color w:val="0000FF"/>
-          <w:u w:val="single"/>
-        </w:rPr>
-      </w:pPr>
-      <w:hyperlink w:anchor="_Toc223971037" w:history="1">
-        <w:r>
-          <w:rPr>
-            <w:rStyle w:val="Hyperlink"/>
-            <w:noProof/>
-          </w:rPr>
-          <w:t>4</w:t>
-        </w:r>
-        <w:r>
-          <w:rPr>
-            <w:rStyle w:val="Hyperlink"/>
-            <w:noProof/>
-          </w:rPr>
-          <w:t>.</w:t>
-        </w:r>
-        <w:r>
-          <w:rPr>
-            <w:noProof/>
-          </w:rPr>
-          <w:tab/>
-        </w:r>
-        <w:r>
-          <w:rPr>
-            <w:rStyle w:val="Hyperlink"/>
-            <w:noProof/>
-          </w:rPr>
-          <w:t>Acelerômetro</w:t>
+          <w:t>ardware</w:t>
         </w:r>
         <w:r>
           <w:rPr>
@@ -651,7 +600,7 @@
             <w:noProof/>
             <w:webHidden/>
           </w:rPr>
-          <w:instrText xml:space="preserve"> PAGEREF _Toc223971037 \h </w:instrText>
+          <w:instrText xml:space="preserve"> PAGEREF _Toc265578873 \h </w:instrText>
         </w:r>
         <w:r>
           <w:rPr>
@@ -671,7 +620,7 @@
             <w:noProof/>
             <w:webHidden/>
           </w:rPr>
-          <w:t>7</w:t>
+          <w:t>2</w:t>
         </w:r>
         <w:r>
           <w:rPr>
@@ -686,57 +635,87 @@
       <w:pPr>
         <w:pStyle w:val="Sumrio1"/>
         <w:tabs>
-          <w:tab w:val="left" w:pos="480"/>
+          <w:tab w:val="left" w:pos="440"/>
           <w:tab w:val="right" w:leader="dot" w:pos="8494"/>
         </w:tabs>
         <w:spacing w:line="360" w:lineRule="auto"/>
         <w:rPr>
+          <w:rFonts w:asciiTheme="minorHAnsi" w:eastAsiaTheme="minorEastAsia" w:hAnsiTheme="minorHAnsi" w:cstheme="minorBidi"/>
+          <w:b w:val="0"/>
           <w:noProof/>
-          <w:color w:val="0000FF"/>
-          <w:u w:val="single"/>
-        </w:rPr>
-      </w:pPr>
-      <w:hyperlink w:anchor="_Toc223971037" w:history="1">
+          <w:sz w:val="22"/>
+          <w:szCs w:val="22"/>
+        </w:rPr>
+      </w:pPr>
+      <w:hyperlink w:anchor="_Toc265578874" w:history="1">
         <w:r>
           <w:rPr>
             <w:rStyle w:val="Hyperlink"/>
             <w:noProof/>
           </w:rPr>
-          <w:t>5</w:t>
+          <w:t>3.</w:t>
+        </w:r>
+        <w:r>
+          <w:rPr>
+            <w:rFonts w:asciiTheme="minorHAnsi" w:eastAsiaTheme="minorEastAsia" w:hAnsiTheme="minorHAnsi" w:cstheme="minorBidi"/>
+            <w:b w:val="0"/>
+            <w:noProof/>
+            <w:sz w:val="22"/>
+            <w:szCs w:val="22"/>
+          </w:rPr>
+          <w:tab/>
+        </w:r>
+        <w:r>
+          <w:rPr>
+            <w:rFonts w:asciiTheme="minorHAnsi" w:eastAsiaTheme="minorEastAsia" w:hAnsiTheme="minorHAnsi" w:cstheme="minorBidi"/>
+            <w:b w:val="0"/>
+            <w:noProof/>
+            <w:sz w:val="22"/>
+            <w:szCs w:val="22"/>
+          </w:rPr>
+          <w:t>C</w:t>
         </w:r>
         <w:r>
           <w:rPr>
             <w:rStyle w:val="Hyperlink"/>
             <w:noProof/>
           </w:rPr>
-          <w:t>.</w:t>
-        </w:r>
-        <w:r>
-          <w:rPr>
-            <w:noProof/>
-          </w:rPr>
-          <w:tab/>
+          <w:t>omunicação entre MSP</w:t>
         </w:r>
         <w:r>
           <w:rPr>
             <w:rStyle w:val="Hyperlink"/>
             <w:noProof/>
           </w:rPr>
-          <w:t>Biblioteca</w:t>
+          <w:t xml:space="preserve">430 e </w:t>
         </w:r>
         <w:r>
           <w:rPr>
             <w:rStyle w:val="Hyperlink"/>
             <w:noProof/>
           </w:rPr>
-          <w:t xml:space="preserve"> RF</w:t>
+          <w:t>O</w:t>
         </w:r>
         <w:r>
           <w:rPr>
             <w:rStyle w:val="Hyperlink"/>
             <w:noProof/>
           </w:rPr>
-          <w:t xml:space="preserve"> da Texas Instruments</w:t>
+          <w:t xml:space="preserve">utros </w:t>
+        </w:r>
+        <w:r>
+          <w:rPr>
+            <w:rStyle w:val="Hyperlink"/>
+            <w:noProof/>
+          </w:rPr>
+          <w:t>D</w:t>
+        </w:r>
+        <w:r>
+          <w:rPr>
+            <w:rStyle w:val="Hyperlink"/>
+            <w:noProof/>
+          </w:rPr>
+          <w:t>ispositivos</w:t>
         </w:r>
         <w:r>
           <w:rPr>
@@ -750,7 +729,41 @@
             <w:noProof/>
             <w:webHidden/>
           </w:rPr>
-          <w:t>9</w:t>
+          <w:fldChar w:fldCharType="begin"/>
+        </w:r>
+        <w:r>
+          <w:rPr>
+            <w:noProof/>
+            <w:webHidden/>
+          </w:rPr>
+          <w:instrText xml:space="preserve"> PAGEREF _Toc265578874 \h </w:instrText>
+        </w:r>
+        <w:r>
+          <w:rPr>
+            <w:noProof/>
+            <w:webHidden/>
+          </w:rPr>
+        </w:r>
+        <w:r>
+          <w:rPr>
+            <w:noProof/>
+            <w:webHidden/>
+          </w:rPr>
+          <w:fldChar w:fldCharType="separate"/>
+        </w:r>
+        <w:r>
+          <w:rPr>
+            <w:noProof/>
+            <w:webHidden/>
+          </w:rPr>
+          <w:t>5</w:t>
+        </w:r>
+        <w:r>
+          <w:rPr>
+            <w:noProof/>
+            <w:webHidden/>
+          </w:rPr>
+          <w:fldChar w:fldCharType="end"/>
         </w:r>
       </w:hyperlink>
     </w:p>
@@ -758,34 +771,33 @@
       <w:pPr>
         <w:pStyle w:val="Sumrio1"/>
         <w:tabs>
-          <w:tab w:val="left" w:pos="480"/>
+          <w:tab w:val="left" w:pos="440"/>
           <w:tab w:val="right" w:leader="dot" w:pos="8494"/>
         </w:tabs>
         <w:spacing w:line="360" w:lineRule="auto"/>
         <w:rPr>
+          <w:rFonts w:asciiTheme="minorHAnsi" w:eastAsiaTheme="minorEastAsia" w:hAnsiTheme="minorHAnsi" w:cstheme="minorBidi"/>
+          <w:b w:val="0"/>
           <w:noProof/>
-          <w:color w:val="0000FF"/>
-          <w:u w:val="single"/>
-        </w:rPr>
-      </w:pPr>
-      <w:hyperlink w:anchor="_Toc223971037" w:history="1">
+          <w:sz w:val="22"/>
+          <w:szCs w:val="22"/>
+        </w:rPr>
+      </w:pPr>
+      <w:hyperlink w:anchor="_Toc265578875" w:history="1">
         <w:r>
           <w:rPr>
             <w:rStyle w:val="Hyperlink"/>
             <w:noProof/>
           </w:rPr>
-          <w:t>6</w:t>
+          <w:t>4.</w:t>
         </w:r>
         <w:r>
           <w:rPr>
-            <w:rStyle w:val="Hyperlink"/>
+            <w:rFonts w:asciiTheme="minorHAnsi" w:eastAsiaTheme="minorEastAsia" w:hAnsiTheme="minorHAnsi" w:cstheme="minorBidi"/>
+            <w:b w:val="0"/>
             <w:noProof/>
-          </w:rPr>
-          <w:t>.</w:t>
-        </w:r>
-        <w:r>
-          <w:rPr>
-            <w:noProof/>
+            <w:sz w:val="22"/>
+            <w:szCs w:val="22"/>
           </w:rPr>
           <w:tab/>
         </w:r>
@@ -794,7 +806,14 @@
             <w:rStyle w:val="Hyperlink"/>
             <w:noProof/>
           </w:rPr>
-          <w:t>Firmware – Transmissor</w:t>
+          <w:t>A</w:t>
+        </w:r>
+        <w:r>
+          <w:rPr>
+            <w:rStyle w:val="Hyperlink"/>
+            <w:noProof/>
+          </w:rPr>
+          <w:t>celerômetro</w:t>
         </w:r>
         <w:r>
           <w:rPr>
@@ -808,7 +827,41 @@
             <w:noProof/>
             <w:webHidden/>
           </w:rPr>
-          <w:t>9</w:t>
+          <w:fldChar w:fldCharType="begin"/>
+        </w:r>
+        <w:r>
+          <w:rPr>
+            <w:noProof/>
+            <w:webHidden/>
+          </w:rPr>
+          <w:instrText xml:space="preserve"> PAGEREF _Toc265578875 \h </w:instrText>
+        </w:r>
+        <w:r>
+          <w:rPr>
+            <w:noProof/>
+            <w:webHidden/>
+          </w:rPr>
+        </w:r>
+        <w:r>
+          <w:rPr>
+            <w:noProof/>
+            <w:webHidden/>
+          </w:rPr>
+          <w:fldChar w:fldCharType="separate"/>
+        </w:r>
+        <w:r>
+          <w:rPr>
+            <w:noProof/>
+            <w:webHidden/>
+          </w:rPr>
+          <w:t>6</w:t>
+        </w:r>
+        <w:r>
+          <w:rPr>
+            <w:noProof/>
+            <w:webHidden/>
+          </w:rPr>
+          <w:fldChar w:fldCharType="end"/>
         </w:r>
       </w:hyperlink>
     </w:p>
@@ -816,34 +869,33 @@
       <w:pPr>
         <w:pStyle w:val="Sumrio1"/>
         <w:tabs>
-          <w:tab w:val="left" w:pos="480"/>
+          <w:tab w:val="left" w:pos="440"/>
           <w:tab w:val="right" w:leader="dot" w:pos="8494"/>
         </w:tabs>
         <w:spacing w:line="360" w:lineRule="auto"/>
         <w:rPr>
+          <w:rFonts w:asciiTheme="minorHAnsi" w:eastAsiaTheme="minorEastAsia" w:hAnsiTheme="minorHAnsi" w:cstheme="minorBidi"/>
+          <w:b w:val="0"/>
           <w:noProof/>
-          <w:color w:val="0000FF"/>
-          <w:u w:val="single"/>
-        </w:rPr>
-      </w:pPr>
-      <w:hyperlink w:anchor="_Toc223971037" w:history="1">
+          <w:sz w:val="22"/>
+          <w:szCs w:val="22"/>
+        </w:rPr>
+      </w:pPr>
+      <w:hyperlink w:anchor="_Toc265578876" w:history="1">
         <w:r>
           <w:rPr>
             <w:rStyle w:val="Hyperlink"/>
             <w:noProof/>
           </w:rPr>
-          <w:t>7</w:t>
+          <w:t>5.</w:t>
         </w:r>
         <w:r>
           <w:rPr>
-            <w:rStyle w:val="Hyperlink"/>
+            <w:rFonts w:asciiTheme="minorHAnsi" w:eastAsiaTheme="minorEastAsia" w:hAnsiTheme="minorHAnsi" w:cstheme="minorBidi"/>
+            <w:b w:val="0"/>
             <w:noProof/>
-          </w:rPr>
-          <w:t>.</w:t>
-        </w:r>
-        <w:r>
-          <w:rPr>
-            <w:noProof/>
+            <w:sz w:val="22"/>
+            <w:szCs w:val="22"/>
           </w:rPr>
           <w:tab/>
         </w:r>
@@ -852,7 +904,42 @@
             <w:rStyle w:val="Hyperlink"/>
             <w:noProof/>
           </w:rPr>
-          <w:t>Firmware – Receptor</w:t>
+          <w:t>B</w:t>
+        </w:r>
+        <w:r>
+          <w:rPr>
+            <w:rStyle w:val="Hyperlink"/>
+            <w:noProof/>
+          </w:rPr>
+          <w:t>iblioteca RF da</w:t>
+        </w:r>
+        <w:r>
+          <w:rPr>
+            <w:rStyle w:val="Hyperlink"/>
+            <w:noProof/>
+          </w:rPr>
+          <w:t xml:space="preserve"> T</w:t>
+        </w:r>
+        <w:r>
+          <w:rPr>
+            <w:rStyle w:val="Hyperlink"/>
+            <w:noProof/>
+          </w:rPr>
+          <w:t>exas</w:t>
+        </w:r>
+        <w:r>
+          <w:rPr>
+            <w:rStyle w:val="Hyperlink"/>
+            <w:noProof/>
+          </w:rPr>
+          <w:t xml:space="preserve"> I</w:t>
+        </w:r>
+        <w:r>
+          <w:rPr>
+            <w:rStyle w:val="Hyperlink"/>
+            <w:noProof/>
+          </w:rPr>
+          <w:t>nstruments</w:t>
         </w:r>
         <w:r>
           <w:rPr>
@@ -866,7 +953,41 @@
             <w:noProof/>
             <w:webHidden/>
           </w:rPr>
-          <w:t>16</w:t>
+          <w:fldChar w:fldCharType="begin"/>
+        </w:r>
+        <w:r>
+          <w:rPr>
+            <w:noProof/>
+            <w:webHidden/>
+          </w:rPr>
+          <w:instrText xml:space="preserve"> PAGEREF _Toc265578876 \h </w:instrText>
+        </w:r>
+        <w:r>
+          <w:rPr>
+            <w:noProof/>
+            <w:webHidden/>
+          </w:rPr>
+        </w:r>
+        <w:r>
+          <w:rPr>
+            <w:noProof/>
+            <w:webHidden/>
+          </w:rPr>
+          <w:fldChar w:fldCharType="separate"/>
+        </w:r>
+        <w:r>
+          <w:rPr>
+            <w:noProof/>
+            <w:webHidden/>
+          </w:rPr>
+          <w:t>8</w:t>
+        </w:r>
+        <w:r>
+          <w:rPr>
+            <w:noProof/>
+            <w:webHidden/>
+          </w:rPr>
+          <w:fldChar w:fldCharType="end"/>
         </w:r>
       </w:hyperlink>
     </w:p>
@@ -874,34 +995,33 @@
       <w:pPr>
         <w:pStyle w:val="Sumrio1"/>
         <w:tabs>
-          <w:tab w:val="left" w:pos="480"/>
+          <w:tab w:val="left" w:pos="440"/>
           <w:tab w:val="right" w:leader="dot" w:pos="8494"/>
         </w:tabs>
         <w:spacing w:line="360" w:lineRule="auto"/>
         <w:rPr>
+          <w:rFonts w:asciiTheme="minorHAnsi" w:eastAsiaTheme="minorEastAsia" w:hAnsiTheme="minorHAnsi" w:cstheme="minorBidi"/>
+          <w:b w:val="0"/>
           <w:noProof/>
-          <w:color w:val="0000FF"/>
-          <w:u w:val="single"/>
-        </w:rPr>
-      </w:pPr>
-      <w:hyperlink w:anchor="_Toc223971037" w:history="1">
+          <w:sz w:val="22"/>
+          <w:szCs w:val="22"/>
+        </w:rPr>
+      </w:pPr>
+      <w:hyperlink w:anchor="_Toc265578877" w:history="1">
         <w:r>
           <w:rPr>
             <w:rStyle w:val="Hyperlink"/>
             <w:noProof/>
           </w:rPr>
-          <w:t>8</w:t>
+          <w:t>6.</w:t>
         </w:r>
         <w:r>
           <w:rPr>
-            <w:rStyle w:val="Hyperlink"/>
+            <w:rFonts w:asciiTheme="minorHAnsi" w:eastAsiaTheme="minorEastAsia" w:hAnsiTheme="minorHAnsi" w:cstheme="minorBidi"/>
+            <w:b w:val="0"/>
             <w:noProof/>
-          </w:rPr>
-          <w:t>.</w:t>
-        </w:r>
-        <w:r>
-          <w:rPr>
-            <w:noProof/>
+            <w:sz w:val="22"/>
+            <w:szCs w:val="22"/>
           </w:rPr>
           <w:tab/>
         </w:r>
@@ -910,7 +1030,28 @@
             <w:rStyle w:val="Hyperlink"/>
             <w:noProof/>
           </w:rPr>
-          <w:t>Repositório e Controle de Versão</w:t>
+          <w:t>Fi</w:t>
+        </w:r>
+        <w:r>
+          <w:rPr>
+            <w:rStyle w:val="Hyperlink"/>
+            <w:noProof/>
+          </w:rPr>
+          <w:t xml:space="preserve">rmware – </w:t>
+        </w:r>
+        <w:r>
+          <w:rPr>
+            <w:rStyle w:val="Hyperlink"/>
+            <w:noProof/>
+          </w:rPr>
+          <w:t>T</w:t>
+        </w:r>
+        <w:r>
+          <w:rPr>
+            <w:rStyle w:val="Hyperlink"/>
+            <w:noProof/>
+          </w:rPr>
+          <w:t>ransmissor</w:t>
         </w:r>
         <w:r>
           <w:rPr>
@@ -924,41 +1065,73 @@
             <w:noProof/>
             <w:webHidden/>
           </w:rPr>
-          <w:t>20</w:t>
+          <w:fldChar w:fldCharType="begin"/>
+        </w:r>
+        <w:r>
+          <w:rPr>
+            <w:noProof/>
+            <w:webHidden/>
+          </w:rPr>
+          <w:instrText xml:space="preserve"> PAGEREF _Toc265578877 \h </w:instrText>
+        </w:r>
+        <w:r>
+          <w:rPr>
+            <w:noProof/>
+            <w:webHidden/>
+          </w:rPr>
+        </w:r>
+        <w:r>
+          <w:rPr>
+            <w:noProof/>
+            <w:webHidden/>
+          </w:rPr>
+          <w:fldChar w:fldCharType="separate"/>
+        </w:r>
+        <w:r>
+          <w:rPr>
+            <w:noProof/>
+            <w:webHidden/>
+          </w:rPr>
+          <w:t>8</w:t>
+        </w:r>
+        <w:r>
+          <w:rPr>
+            <w:noProof/>
+            <w:webHidden/>
+          </w:rPr>
+          <w:fldChar w:fldCharType="end"/>
         </w:r>
       </w:hyperlink>
     </w:p>
     <w:p>
       <w:pPr>
-        <w:pStyle w:val="Sumrio1"/>
+        <w:pStyle w:val="Sumrio2"/>
         <w:tabs>
-          <w:tab w:val="left" w:pos="480"/>
+          <w:tab w:val="left" w:pos="880"/>
           <w:tab w:val="right" w:leader="dot" w:pos="8494"/>
         </w:tabs>
         <w:spacing w:line="360" w:lineRule="auto"/>
         <w:rPr>
-          <w:rStyle w:val="Hyperlink"/>
+          <w:rFonts w:asciiTheme="minorHAnsi" w:eastAsiaTheme="minorEastAsia" w:hAnsiTheme="minorHAnsi" w:cstheme="minorBidi"/>
           <w:noProof/>
-        </w:rPr>
-      </w:pPr>
-      <w:hyperlink w:anchor="_Toc223971037" w:history="1">
+          <w:sz w:val="22"/>
+          <w:szCs w:val="22"/>
+        </w:rPr>
+      </w:pPr>
+      <w:hyperlink w:anchor="_Toc265578878" w:history="1">
         <w:r>
           <w:rPr>
             <w:rStyle w:val="Hyperlink"/>
             <w:noProof/>
           </w:rPr>
-          <w:t>9</w:t>
+          <w:t>6.1.</w:t>
         </w:r>
         <w:r>
           <w:rPr>
-            <w:rStyle w:val="Hyperlink"/>
+            <w:rFonts w:asciiTheme="minorHAnsi" w:eastAsiaTheme="minorEastAsia" w:hAnsiTheme="minorHAnsi" w:cstheme="minorBidi"/>
             <w:noProof/>
-          </w:rPr>
-          <w:t>.</w:t>
-        </w:r>
-        <w:r>
-          <w:rPr>
-            <w:noProof/>
+            <w:sz w:val="22"/>
+            <w:szCs w:val="22"/>
           </w:rPr>
           <w:tab/>
         </w:r>
@@ -966,8 +1139,10 @@
           <w:rPr>
             <w:rStyle w:val="Hyperlink"/>
             <w:noProof/>
+            <w:sz w:val="20"/>
+            <w:szCs w:val="20"/>
           </w:rPr>
-          <w:t>Dificuldades</w:t>
+          <w:t>FUNÇÃO PRINCIPAL</w:t>
         </w:r>
         <w:r>
           <w:rPr>
@@ -981,40 +1156,73 @@
             <w:noProof/>
             <w:webHidden/>
           </w:rPr>
-          <w:t>20</w:t>
+          <w:fldChar w:fldCharType="begin"/>
+        </w:r>
+        <w:r>
+          <w:rPr>
+            <w:noProof/>
+            <w:webHidden/>
+          </w:rPr>
+          <w:instrText xml:space="preserve"> PAGEREF _Toc265578878 \h </w:instrText>
+        </w:r>
+        <w:r>
+          <w:rPr>
+            <w:noProof/>
+            <w:webHidden/>
+          </w:rPr>
+        </w:r>
+        <w:r>
+          <w:rPr>
+            <w:noProof/>
+            <w:webHidden/>
+          </w:rPr>
+          <w:fldChar w:fldCharType="separate"/>
+        </w:r>
+        <w:r>
+          <w:rPr>
+            <w:noProof/>
+            <w:webHidden/>
+          </w:rPr>
+          <w:t>8</w:t>
+        </w:r>
+        <w:r>
+          <w:rPr>
+            <w:noProof/>
+            <w:webHidden/>
+          </w:rPr>
+          <w:fldChar w:fldCharType="end"/>
         </w:r>
       </w:hyperlink>
     </w:p>
     <w:p>
       <w:pPr>
-        <w:pStyle w:val="Sumrio1"/>
+        <w:pStyle w:val="Sumrio2"/>
         <w:tabs>
-          <w:tab w:val="left" w:pos="480"/>
+          <w:tab w:val="left" w:pos="880"/>
           <w:tab w:val="right" w:leader="dot" w:pos="8494"/>
         </w:tabs>
         <w:spacing w:line="360" w:lineRule="auto"/>
         <w:rPr>
+          <w:rFonts w:asciiTheme="minorHAnsi" w:eastAsiaTheme="minorEastAsia" w:hAnsiTheme="minorHAnsi" w:cstheme="minorBidi"/>
           <w:noProof/>
-        </w:rPr>
-      </w:pPr>
-      <w:hyperlink w:anchor="_Toc223971038" w:history="1">
+          <w:sz w:val="22"/>
+          <w:szCs w:val="22"/>
+        </w:rPr>
+      </w:pPr>
+      <w:hyperlink w:anchor="_Toc265578879" w:history="1">
         <w:r>
           <w:rPr>
             <w:rStyle w:val="Hyperlink"/>
             <w:noProof/>
           </w:rPr>
-          <w:t>10</w:t>
+          <w:t>6.2.</w:t>
         </w:r>
         <w:r>
           <w:rPr>
-            <w:rStyle w:val="Hyperlink"/>
+            <w:rFonts w:asciiTheme="minorHAnsi" w:eastAsiaTheme="minorEastAsia" w:hAnsiTheme="minorHAnsi" w:cstheme="minorBidi"/>
             <w:noProof/>
-          </w:rPr>
-          <w:t>.</w:t>
-        </w:r>
-        <w:r>
-          <w:rPr>
-            <w:noProof/>
+            <w:sz w:val="22"/>
+            <w:szCs w:val="22"/>
           </w:rPr>
           <w:tab/>
         </w:r>
@@ -1022,8 +1230,10 @@
           <w:rPr>
             <w:rStyle w:val="Hyperlink"/>
             <w:noProof/>
+            <w:sz w:val="20"/>
+            <w:szCs w:val="20"/>
           </w:rPr>
-          <w:t>Referências Bibliográficas</w:t>
+          <w:t>FUNÇÕES AUXILIARES</w:t>
         </w:r>
         <w:r>
           <w:rPr>
@@ -1037,11 +1247,845 @@
             <w:noProof/>
             <w:webHidden/>
           </w:rPr>
+          <w:fldChar w:fldCharType="begin"/>
+        </w:r>
+        <w:r>
+          <w:rPr>
+            <w:noProof/>
+            <w:webHidden/>
+          </w:rPr>
+          <w:instrText xml:space="preserve"> PAGEREF _Toc265578879 \h </w:instrText>
+        </w:r>
+        <w:r>
+          <w:rPr>
+            <w:noProof/>
+            <w:webHidden/>
+          </w:rPr>
+        </w:r>
+        <w:r>
+          <w:rPr>
+            <w:noProof/>
+            <w:webHidden/>
+          </w:rPr>
+          <w:fldChar w:fldCharType="separate"/>
+        </w:r>
+        <w:r>
+          <w:rPr>
+            <w:noProof/>
+            <w:webHidden/>
+          </w:rPr>
+          <w:t>9</w:t>
+        </w:r>
+        <w:r>
+          <w:rPr>
+            <w:noProof/>
+            <w:webHidden/>
+          </w:rPr>
+          <w:fldChar w:fldCharType="end"/>
+        </w:r>
+      </w:hyperlink>
+    </w:p>
+    <w:p>
+      <w:pPr>
+        <w:pStyle w:val="Sumrio2"/>
+        <w:tabs>
+          <w:tab w:val="left" w:pos="880"/>
+          <w:tab w:val="right" w:leader="dot" w:pos="8494"/>
+        </w:tabs>
+        <w:spacing w:line="360" w:lineRule="auto"/>
+        <w:rPr>
+          <w:rFonts w:asciiTheme="minorHAnsi" w:eastAsiaTheme="minorEastAsia" w:hAnsiTheme="minorHAnsi" w:cstheme="minorBidi"/>
+          <w:noProof/>
+          <w:sz w:val="22"/>
+          <w:szCs w:val="22"/>
+        </w:rPr>
+      </w:pPr>
+      <w:hyperlink w:anchor="_Toc265578880" w:history="1">
+        <w:r>
+          <w:rPr>
+            <w:rStyle w:val="Hyperlink"/>
+            <w:noProof/>
+          </w:rPr>
+          <w:t>6.3.</w:t>
+        </w:r>
+        <w:r>
+          <w:rPr>
+            <w:rFonts w:asciiTheme="minorHAnsi" w:eastAsiaTheme="minorEastAsia" w:hAnsiTheme="minorHAnsi" w:cstheme="minorBidi"/>
+            <w:noProof/>
+            <w:sz w:val="22"/>
+            <w:szCs w:val="22"/>
+          </w:rPr>
+          <w:tab/>
+        </w:r>
+        <w:r>
+          <w:rPr>
+            <w:rStyle w:val="Hyperlink"/>
+            <w:noProof/>
+            <w:sz w:val="20"/>
+            <w:szCs w:val="20"/>
+          </w:rPr>
+          <w:t>DEFINIÇÕES E DECLARAÇÕES</w:t>
+        </w:r>
+        <w:r>
+          <w:rPr>
+            <w:noProof/>
+            <w:webHidden/>
+          </w:rPr>
+          <w:tab/>
+        </w:r>
+        <w:r>
+          <w:rPr>
+            <w:noProof/>
+            <w:webHidden/>
+          </w:rPr>
+          <w:fldChar w:fldCharType="begin"/>
+        </w:r>
+        <w:r>
+          <w:rPr>
+            <w:noProof/>
+            <w:webHidden/>
+          </w:rPr>
+          <w:instrText xml:space="preserve"> PAGEREF _Toc265578880 \h </w:instrText>
+        </w:r>
+        <w:r>
+          <w:rPr>
+            <w:noProof/>
+            <w:webHidden/>
+          </w:rPr>
+        </w:r>
+        <w:r>
+          <w:rPr>
+            <w:noProof/>
+            <w:webHidden/>
+          </w:rPr>
+          <w:fldChar w:fldCharType="separate"/>
+        </w:r>
+        <w:r>
+          <w:rPr>
+            <w:noProof/>
+            <w:webHidden/>
+          </w:rPr>
+          <w:t>12</w:t>
+        </w:r>
+        <w:r>
+          <w:rPr>
+            <w:noProof/>
+            <w:webHidden/>
+          </w:rPr>
+          <w:fldChar w:fldCharType="end"/>
+        </w:r>
+      </w:hyperlink>
+    </w:p>
+    <w:p>
+      <w:pPr>
+        <w:pStyle w:val="Sumrio1"/>
+        <w:tabs>
+          <w:tab w:val="left" w:pos="440"/>
+          <w:tab w:val="right" w:leader="dot" w:pos="8494"/>
+        </w:tabs>
+        <w:spacing w:line="360" w:lineRule="auto"/>
+        <w:rPr>
+          <w:rFonts w:asciiTheme="minorHAnsi" w:eastAsiaTheme="minorEastAsia" w:hAnsiTheme="minorHAnsi" w:cstheme="minorBidi"/>
+          <w:b w:val="0"/>
+          <w:noProof/>
+          <w:sz w:val="22"/>
+          <w:szCs w:val="22"/>
+        </w:rPr>
+      </w:pPr>
+      <w:hyperlink w:anchor="_Toc265578881" w:history="1">
+        <w:r>
+          <w:rPr>
+            <w:rStyle w:val="Hyperlink"/>
+            <w:noProof/>
+          </w:rPr>
+          <w:t>7.</w:t>
+        </w:r>
+        <w:r>
+          <w:rPr>
+            <w:rFonts w:asciiTheme="minorHAnsi" w:eastAsiaTheme="minorEastAsia" w:hAnsiTheme="minorHAnsi" w:cstheme="minorBidi"/>
+            <w:b w:val="0"/>
+            <w:noProof/>
+            <w:sz w:val="22"/>
+            <w:szCs w:val="22"/>
+          </w:rPr>
+          <w:tab/>
+        </w:r>
+        <w:r>
+          <w:rPr>
+            <w:rStyle w:val="Hyperlink"/>
+            <w:noProof/>
+          </w:rPr>
+          <w:t>F</w:t>
+        </w:r>
+        <w:r>
+          <w:rPr>
+            <w:rStyle w:val="Hyperlink"/>
+            <w:noProof/>
+          </w:rPr>
+          <w:t xml:space="preserve">irmware – </w:t>
+        </w:r>
+        <w:r>
+          <w:rPr>
+            <w:rStyle w:val="Hyperlink"/>
+            <w:noProof/>
+          </w:rPr>
+          <w:t>R</w:t>
+        </w:r>
+        <w:r>
+          <w:rPr>
+            <w:rStyle w:val="Hyperlink"/>
+            <w:noProof/>
+          </w:rPr>
+          <w:t>eceptor</w:t>
+        </w:r>
+        <w:r>
+          <w:rPr>
+            <w:noProof/>
+            <w:webHidden/>
+          </w:rPr>
+          <w:tab/>
+        </w:r>
+        <w:r>
+          <w:rPr>
+            <w:noProof/>
+            <w:webHidden/>
+          </w:rPr>
+          <w:fldChar w:fldCharType="begin"/>
+        </w:r>
+        <w:r>
+          <w:rPr>
+            <w:noProof/>
+            <w:webHidden/>
+          </w:rPr>
+          <w:instrText xml:space="preserve"> PAGEREF _Toc265578881 \h </w:instrText>
+        </w:r>
+        <w:r>
+          <w:rPr>
+            <w:noProof/>
+            <w:webHidden/>
+          </w:rPr>
+        </w:r>
+        <w:r>
+          <w:rPr>
+            <w:noProof/>
+            <w:webHidden/>
+          </w:rPr>
+          <w:fldChar w:fldCharType="separate"/>
+        </w:r>
+        <w:r>
+          <w:rPr>
+            <w:noProof/>
+            <w:webHidden/>
+          </w:rPr>
+          <w:t>15</w:t>
+        </w:r>
+        <w:r>
+          <w:rPr>
+            <w:noProof/>
+            <w:webHidden/>
+          </w:rPr>
+          <w:fldChar w:fldCharType="end"/>
+        </w:r>
+      </w:hyperlink>
+    </w:p>
+    <w:p>
+      <w:pPr>
+        <w:pStyle w:val="Sumrio2"/>
+        <w:tabs>
+          <w:tab w:val="left" w:pos="880"/>
+          <w:tab w:val="right" w:leader="dot" w:pos="8494"/>
+        </w:tabs>
+        <w:spacing w:line="360" w:lineRule="auto"/>
+        <w:rPr>
+          <w:rFonts w:asciiTheme="minorHAnsi" w:eastAsiaTheme="minorEastAsia" w:hAnsiTheme="minorHAnsi" w:cstheme="minorBidi"/>
+          <w:noProof/>
+          <w:sz w:val="22"/>
+          <w:szCs w:val="22"/>
+        </w:rPr>
+      </w:pPr>
+      <w:hyperlink w:anchor="_Toc265578882" w:history="1">
+        <w:r>
+          <w:rPr>
+            <w:rStyle w:val="Hyperlink"/>
+            <w:noProof/>
+          </w:rPr>
+          <w:t>7.1.</w:t>
+        </w:r>
+        <w:r>
+          <w:rPr>
+            <w:rFonts w:asciiTheme="minorHAnsi" w:eastAsiaTheme="minorEastAsia" w:hAnsiTheme="minorHAnsi" w:cstheme="minorBidi"/>
+            <w:noProof/>
+            <w:sz w:val="22"/>
+            <w:szCs w:val="22"/>
+          </w:rPr>
+          <w:tab/>
+        </w:r>
+        <w:r>
+          <w:rPr>
+            <w:rStyle w:val="Hyperlink"/>
+            <w:noProof/>
+            <w:sz w:val="20"/>
+            <w:szCs w:val="20"/>
+          </w:rPr>
+          <w:t>FUNÇÃO PRINCIPAL</w:t>
+        </w:r>
+        <w:r>
+          <w:rPr>
+            <w:noProof/>
+            <w:webHidden/>
+          </w:rPr>
+          <w:tab/>
+        </w:r>
+        <w:r>
+          <w:rPr>
+            <w:noProof/>
+            <w:webHidden/>
+          </w:rPr>
+          <w:fldChar w:fldCharType="begin"/>
+        </w:r>
+        <w:r>
+          <w:rPr>
+            <w:noProof/>
+            <w:webHidden/>
+          </w:rPr>
+          <w:instrText xml:space="preserve"> PAGEREF _Toc265578882 \h </w:instrText>
+        </w:r>
+        <w:r>
+          <w:rPr>
+            <w:noProof/>
+            <w:webHidden/>
+          </w:rPr>
+        </w:r>
+        <w:r>
+          <w:rPr>
+            <w:noProof/>
+            <w:webHidden/>
+          </w:rPr>
+          <w:fldChar w:fldCharType="separate"/>
+        </w:r>
+        <w:r>
+          <w:rPr>
+            <w:noProof/>
+            <w:webHidden/>
+          </w:rPr>
+          <w:t>15</w:t>
+        </w:r>
+        <w:r>
+          <w:rPr>
+            <w:noProof/>
+            <w:webHidden/>
+          </w:rPr>
+          <w:fldChar w:fldCharType="end"/>
+        </w:r>
+      </w:hyperlink>
+    </w:p>
+    <w:p>
+      <w:pPr>
+        <w:pStyle w:val="Sumrio2"/>
+        <w:tabs>
+          <w:tab w:val="left" w:pos="880"/>
+          <w:tab w:val="right" w:leader="dot" w:pos="8494"/>
+        </w:tabs>
+        <w:spacing w:line="360" w:lineRule="auto"/>
+        <w:rPr>
+          <w:rFonts w:asciiTheme="minorHAnsi" w:eastAsiaTheme="minorEastAsia" w:hAnsiTheme="minorHAnsi" w:cstheme="minorBidi"/>
+          <w:noProof/>
+          <w:sz w:val="22"/>
+          <w:szCs w:val="22"/>
+        </w:rPr>
+      </w:pPr>
+      <w:hyperlink w:anchor="_Toc265578883" w:history="1">
+        <w:r>
+          <w:rPr>
+            <w:rStyle w:val="Hyperlink"/>
+            <w:noProof/>
+          </w:rPr>
+          <w:t>7.2.</w:t>
+        </w:r>
+        <w:r>
+          <w:rPr>
+            <w:rFonts w:asciiTheme="minorHAnsi" w:eastAsiaTheme="minorEastAsia" w:hAnsiTheme="minorHAnsi" w:cstheme="minorBidi"/>
+            <w:noProof/>
+            <w:sz w:val="22"/>
+            <w:szCs w:val="22"/>
+          </w:rPr>
+          <w:tab/>
+        </w:r>
+        <w:r>
+          <w:rPr>
+            <w:rStyle w:val="Hyperlink"/>
+            <w:noProof/>
+            <w:sz w:val="20"/>
+            <w:szCs w:val="20"/>
+          </w:rPr>
+          <w:t>FUNÇÕES AUXILIARES</w:t>
+        </w:r>
+        <w:r>
+          <w:rPr>
+            <w:noProof/>
+            <w:webHidden/>
+          </w:rPr>
+          <w:tab/>
+        </w:r>
+        <w:r>
+          <w:rPr>
+            <w:noProof/>
+            <w:webHidden/>
+          </w:rPr>
+          <w:fldChar w:fldCharType="begin"/>
+        </w:r>
+        <w:r>
+          <w:rPr>
+            <w:noProof/>
+            <w:webHidden/>
+          </w:rPr>
+          <w:instrText xml:space="preserve"> PAGEREF _Toc265578883 \h </w:instrText>
+        </w:r>
+        <w:r>
+          <w:rPr>
+            <w:noProof/>
+            <w:webHidden/>
+          </w:rPr>
+        </w:r>
+        <w:r>
+          <w:rPr>
+            <w:noProof/>
+            <w:webHidden/>
+          </w:rPr>
+          <w:fldChar w:fldCharType="separate"/>
+        </w:r>
+        <w:r>
+          <w:rPr>
+            <w:noProof/>
+            <w:webHidden/>
+          </w:rPr>
+          <w:t>15</w:t>
+        </w:r>
+        <w:r>
+          <w:rPr>
+            <w:noProof/>
+            <w:webHidden/>
+          </w:rPr>
+          <w:fldChar w:fldCharType="end"/>
+        </w:r>
+      </w:hyperlink>
+    </w:p>
+    <w:p>
+      <w:pPr>
+        <w:pStyle w:val="Sumrio2"/>
+        <w:tabs>
+          <w:tab w:val="left" w:pos="880"/>
+          <w:tab w:val="right" w:leader="dot" w:pos="8494"/>
+        </w:tabs>
+        <w:spacing w:line="360" w:lineRule="auto"/>
+        <w:rPr>
+          <w:rFonts w:asciiTheme="minorHAnsi" w:eastAsiaTheme="minorEastAsia" w:hAnsiTheme="minorHAnsi" w:cstheme="minorBidi"/>
+          <w:noProof/>
+          <w:sz w:val="22"/>
+          <w:szCs w:val="22"/>
+        </w:rPr>
+      </w:pPr>
+      <w:hyperlink w:anchor="_Toc265578884" w:history="1">
+        <w:r>
+          <w:rPr>
+            <w:rStyle w:val="Hyperlink"/>
+            <w:noProof/>
+          </w:rPr>
+          <w:t>7.3.</w:t>
+        </w:r>
+        <w:r>
+          <w:rPr>
+            <w:rFonts w:asciiTheme="minorHAnsi" w:eastAsiaTheme="minorEastAsia" w:hAnsiTheme="minorHAnsi" w:cstheme="minorBidi"/>
+            <w:noProof/>
+            <w:sz w:val="22"/>
+            <w:szCs w:val="22"/>
+          </w:rPr>
+          <w:tab/>
+        </w:r>
+        <w:r>
+          <w:rPr>
+            <w:rStyle w:val="Hyperlink"/>
+            <w:noProof/>
+            <w:sz w:val="20"/>
+            <w:szCs w:val="20"/>
+          </w:rPr>
+          <w:t>DEFINIÇÕES E DECLARAÇÕES</w:t>
+        </w:r>
+        <w:r>
+          <w:rPr>
+            <w:noProof/>
+            <w:webHidden/>
+          </w:rPr>
+          <w:tab/>
+        </w:r>
+        <w:r>
+          <w:rPr>
+            <w:noProof/>
+            <w:webHidden/>
+          </w:rPr>
+          <w:fldChar w:fldCharType="begin"/>
+        </w:r>
+        <w:r>
+          <w:rPr>
+            <w:noProof/>
+            <w:webHidden/>
+          </w:rPr>
+          <w:instrText xml:space="preserve"> PAGEREF _Toc265578884 \h </w:instrText>
+        </w:r>
+        <w:r>
+          <w:rPr>
+            <w:noProof/>
+            <w:webHidden/>
+          </w:rPr>
+        </w:r>
+        <w:r>
+          <w:rPr>
+            <w:noProof/>
+            <w:webHidden/>
+          </w:rPr>
+          <w:fldChar w:fldCharType="separate"/>
+        </w:r>
+        <w:r>
+          <w:rPr>
+            <w:noProof/>
+            <w:webHidden/>
+          </w:rPr>
+          <w:t>18</w:t>
+        </w:r>
+        <w:r>
+          <w:rPr>
+            <w:noProof/>
+            <w:webHidden/>
+          </w:rPr>
+          <w:fldChar w:fldCharType="end"/>
+        </w:r>
+      </w:hyperlink>
+    </w:p>
+    <w:p>
+      <w:pPr>
+        <w:pStyle w:val="Sumrio1"/>
+        <w:tabs>
+          <w:tab w:val="left" w:pos="440"/>
+          <w:tab w:val="right" w:leader="dot" w:pos="8494"/>
+        </w:tabs>
+        <w:spacing w:line="360" w:lineRule="auto"/>
+        <w:rPr>
+          <w:rFonts w:asciiTheme="minorHAnsi" w:eastAsiaTheme="minorEastAsia" w:hAnsiTheme="minorHAnsi" w:cstheme="minorBidi"/>
+          <w:b w:val="0"/>
+          <w:noProof/>
+          <w:sz w:val="22"/>
+          <w:szCs w:val="22"/>
+        </w:rPr>
+      </w:pPr>
+      <w:hyperlink w:anchor="_Toc265578885" w:history="1">
+        <w:r>
+          <w:rPr>
+            <w:rStyle w:val="Hyperlink"/>
+            <w:noProof/>
+          </w:rPr>
+          <w:t>8.</w:t>
+        </w:r>
+        <w:r>
+          <w:rPr>
+            <w:rFonts w:asciiTheme="minorHAnsi" w:eastAsiaTheme="minorEastAsia" w:hAnsiTheme="minorHAnsi" w:cstheme="minorBidi"/>
+            <w:b w:val="0"/>
+            <w:noProof/>
+            <w:sz w:val="22"/>
+            <w:szCs w:val="22"/>
+          </w:rPr>
+          <w:tab/>
+        </w:r>
+        <w:r>
+          <w:rPr>
+            <w:rStyle w:val="Hyperlink"/>
+            <w:noProof/>
+          </w:rPr>
+          <w:t>R</w:t>
+        </w:r>
+        <w:r>
+          <w:rPr>
+            <w:rStyle w:val="Hyperlink"/>
+            <w:noProof/>
+          </w:rPr>
+          <w:t xml:space="preserve">epositório e </w:t>
+        </w:r>
+        <w:r>
+          <w:rPr>
+            <w:rStyle w:val="Hyperlink"/>
+            <w:noProof/>
+          </w:rPr>
+          <w:t>C</w:t>
+        </w:r>
+        <w:r>
+          <w:rPr>
+            <w:rStyle w:val="Hyperlink"/>
+            <w:noProof/>
+          </w:rPr>
+          <w:t xml:space="preserve">ontrole de </w:t>
+        </w:r>
+        <w:r>
+          <w:rPr>
+            <w:rStyle w:val="Hyperlink"/>
+            <w:noProof/>
+          </w:rPr>
+          <w:t>V</w:t>
+        </w:r>
+        <w:r>
+          <w:rPr>
+            <w:rStyle w:val="Hyperlink"/>
+            <w:noProof/>
+          </w:rPr>
+          <w:t>ersão</w:t>
+        </w:r>
+        <w:r>
+          <w:rPr>
+            <w:noProof/>
+            <w:webHidden/>
+          </w:rPr>
+          <w:tab/>
+        </w:r>
+        <w:r>
+          <w:rPr>
+            <w:noProof/>
+            <w:webHidden/>
+          </w:rPr>
+          <w:fldChar w:fldCharType="begin"/>
+        </w:r>
+        <w:r>
+          <w:rPr>
+            <w:noProof/>
+            <w:webHidden/>
+          </w:rPr>
+          <w:instrText xml:space="preserve"> PAGEREF _Toc265578885 \h </w:instrText>
+        </w:r>
+        <w:r>
+          <w:rPr>
+            <w:noProof/>
+            <w:webHidden/>
+          </w:rPr>
+        </w:r>
+        <w:r>
+          <w:rPr>
+            <w:noProof/>
+            <w:webHidden/>
+          </w:rPr>
+          <w:fldChar w:fldCharType="separate"/>
+        </w:r>
+        <w:r>
+          <w:rPr>
+            <w:noProof/>
+            <w:webHidden/>
+          </w:rPr>
+          <w:t>20</w:t>
+        </w:r>
+        <w:r>
+          <w:rPr>
+            <w:noProof/>
+            <w:webHidden/>
+          </w:rPr>
+          <w:fldChar w:fldCharType="end"/>
+        </w:r>
+      </w:hyperlink>
+    </w:p>
+    <w:p>
+      <w:pPr>
+        <w:pStyle w:val="Sumrio1"/>
+        <w:tabs>
+          <w:tab w:val="left" w:pos="440"/>
+          <w:tab w:val="right" w:leader="dot" w:pos="8494"/>
+        </w:tabs>
+        <w:spacing w:line="360" w:lineRule="auto"/>
+        <w:rPr>
+          <w:rFonts w:asciiTheme="minorHAnsi" w:eastAsiaTheme="minorEastAsia" w:hAnsiTheme="minorHAnsi" w:cstheme="minorBidi"/>
+          <w:b w:val="0"/>
+          <w:noProof/>
+          <w:sz w:val="22"/>
+          <w:szCs w:val="22"/>
+        </w:rPr>
+      </w:pPr>
+      <w:hyperlink w:anchor="_Toc265578886" w:history="1">
+        <w:r>
+          <w:rPr>
+            <w:rStyle w:val="Hyperlink"/>
+            <w:noProof/>
+          </w:rPr>
+          <w:t>9.</w:t>
+        </w:r>
+        <w:r>
+          <w:rPr>
+            <w:rFonts w:asciiTheme="minorHAnsi" w:eastAsiaTheme="minorEastAsia" w:hAnsiTheme="minorHAnsi" w:cstheme="minorBidi"/>
+            <w:b w:val="0"/>
+            <w:noProof/>
+            <w:sz w:val="22"/>
+            <w:szCs w:val="22"/>
+          </w:rPr>
+          <w:tab/>
+        </w:r>
+        <w:r>
+          <w:rPr>
+            <w:rStyle w:val="Hyperlink"/>
+            <w:noProof/>
+          </w:rPr>
+          <w:t>D</w:t>
+        </w:r>
+        <w:r>
+          <w:rPr>
+            <w:rStyle w:val="Hyperlink"/>
+            <w:noProof/>
+          </w:rPr>
+          <w:t>ificuldades</w:t>
+        </w:r>
+        <w:r>
+          <w:rPr>
+            <w:noProof/>
+            <w:webHidden/>
+          </w:rPr>
+          <w:tab/>
+        </w:r>
+        <w:r>
+          <w:rPr>
+            <w:noProof/>
+            <w:webHidden/>
+          </w:rPr>
+          <w:fldChar w:fldCharType="begin"/>
+        </w:r>
+        <w:r>
+          <w:rPr>
+            <w:noProof/>
+            <w:webHidden/>
+          </w:rPr>
+          <w:instrText xml:space="preserve"> PAGEREF _Toc265578886 \h </w:instrText>
+        </w:r>
+        <w:r>
+          <w:rPr>
+            <w:noProof/>
+            <w:webHidden/>
+          </w:rPr>
+        </w:r>
+        <w:r>
+          <w:rPr>
+            <w:noProof/>
+            <w:webHidden/>
+          </w:rPr>
+          <w:fldChar w:fldCharType="separate"/>
+        </w:r>
+        <w:r>
+          <w:rPr>
+            <w:noProof/>
+            <w:webHidden/>
+          </w:rPr>
+          <w:t>20</w:t>
+        </w:r>
+        <w:r>
+          <w:rPr>
+            <w:noProof/>
+            <w:webHidden/>
+          </w:rPr>
+          <w:fldChar w:fldCharType="end"/>
+        </w:r>
+      </w:hyperlink>
+    </w:p>
+    <w:p>
+      <w:pPr>
+        <w:pStyle w:val="Sumrio1"/>
+        <w:tabs>
+          <w:tab w:val="right" w:leader="dot" w:pos="8494"/>
+        </w:tabs>
+        <w:spacing w:line="360" w:lineRule="auto"/>
+        <w:rPr>
+          <w:rFonts w:asciiTheme="minorHAnsi" w:eastAsiaTheme="minorEastAsia" w:hAnsiTheme="minorHAnsi" w:cstheme="minorBidi"/>
+          <w:b w:val="0"/>
+          <w:noProof/>
+          <w:sz w:val="22"/>
+          <w:szCs w:val="22"/>
+        </w:rPr>
+      </w:pPr>
+      <w:hyperlink w:anchor="_Toc265578887" w:history="1">
+        <w:r>
+          <w:rPr>
+            <w:rStyle w:val="Hyperlink"/>
+            <w:noProof/>
+          </w:rPr>
+          <w:t xml:space="preserve">10. </w:t>
+        </w:r>
+        <w:r>
+          <w:rPr>
+            <w:rStyle w:val="Hyperlink"/>
+            <w:noProof/>
+          </w:rPr>
+          <w:t xml:space="preserve"> R</w:t>
+        </w:r>
+        <w:r>
+          <w:rPr>
+            <w:rStyle w:val="Hyperlink"/>
+            <w:noProof/>
+          </w:rPr>
+          <w:t xml:space="preserve">eferências </w:t>
+        </w:r>
+        <w:r>
+          <w:rPr>
+            <w:rStyle w:val="Hyperlink"/>
+            <w:noProof/>
+          </w:rPr>
+          <w:t>B</w:t>
+        </w:r>
+        <w:r>
+          <w:rPr>
+            <w:rStyle w:val="Hyperlink"/>
+            <w:noProof/>
+          </w:rPr>
+          <w:t>ibliográficas</w:t>
+        </w:r>
+        <w:r>
+          <w:rPr>
+            <w:noProof/>
+            <w:webHidden/>
+          </w:rPr>
+          <w:tab/>
+        </w:r>
+        <w:r>
+          <w:rPr>
+            <w:noProof/>
+            <w:webHidden/>
+          </w:rPr>
+          <w:fldChar w:fldCharType="begin"/>
+        </w:r>
+        <w:r>
+          <w:rPr>
+            <w:noProof/>
+            <w:webHidden/>
+          </w:rPr>
+          <w:instrText xml:space="preserve"> PAGEREF _Toc265578887 \h </w:instrText>
+        </w:r>
+        <w:r>
+          <w:rPr>
+            <w:noProof/>
+            <w:webHidden/>
+          </w:rPr>
+        </w:r>
+        <w:r>
+          <w:rPr>
+            <w:noProof/>
+            <w:webHidden/>
+          </w:rPr>
+          <w:fldChar w:fldCharType="separate"/>
+        </w:r>
+        <w:r>
+          <w:rPr>
+            <w:noProof/>
+            <w:webHidden/>
+          </w:rPr>
           <w:t>21</w:t>
         </w:r>
+        <w:r>
+          <w:rPr>
+            <w:noProof/>
+            <w:webHidden/>
+          </w:rPr>
+          <w:fldChar w:fldCharType="end"/>
+        </w:r>
       </w:hyperlink>
     </w:p>
-    <w:p/>
     <w:p>
       <w:pPr>
         <w:spacing w:line="360" w:lineRule="auto"/>
@@ -1124,45 +2168,10 @@
     </w:p>
     <w:p>
       <w:pPr>
-        <w:spacing w:line="360" w:lineRule="auto"/>
-      </w:pPr>
-    </w:p>
-    <w:p>
-      <w:pPr>
-        <w:spacing w:line="360" w:lineRule="auto"/>
-      </w:pPr>
-    </w:p>
-    <w:p>
-      <w:pPr>
-        <w:spacing w:line="360" w:lineRule="auto"/>
-      </w:pPr>
-    </w:p>
-    <w:p>
-      <w:pPr>
-        <w:spacing w:line="360" w:lineRule="auto"/>
-      </w:pPr>
-    </w:p>
-    <w:p>
-      <w:pPr>
-        <w:spacing w:line="360" w:lineRule="auto"/>
-      </w:pPr>
-    </w:p>
-    <w:p>
-      <w:pPr>
-        <w:spacing w:line="360" w:lineRule="auto"/>
-      </w:pPr>
-    </w:p>
-    <w:p>
-      <w:pPr>
-        <w:spacing w:line="360" w:lineRule="auto"/>
-      </w:pPr>
-    </w:p>
-    <w:p>
-      <w:pPr>
         <w:pStyle w:val="Ttulo1"/>
         <w:spacing w:line="360" w:lineRule="auto"/>
       </w:pPr>
-      <w:bookmarkStart w:id="1" w:name="_Toc223971035"/>
+      <w:bookmarkStart w:id="1" w:name="_Toc265578872"/>
       <w:r>
         <w:lastRenderedPageBreak/>
         <w:t>Objetivo</w:t>
@@ -1196,9 +2205,11 @@
         <w:pStyle w:val="Ttulo1"/>
         <w:spacing w:line="360" w:lineRule="auto"/>
       </w:pPr>
+      <w:bookmarkStart w:id="2" w:name="_Toc265578873"/>
       <w:r>
         <w:t>HARDWARE</w:t>
       </w:r>
+      <w:bookmarkEnd w:id="2"/>
     </w:p>
     <w:p>
       <w:pPr>
@@ -1320,7 +2331,13 @@
       </w:pPr>
       <w:r>
         <w:lastRenderedPageBreak/>
-        <w:t>O acelerômetro foi configurado no modo de medição contínua. Desse modo, o MSP430 realiza continuamente a leitura dos registradores do acelerômetro cujos conteúdos quantificam a sua inclinação. Em resposta a essa leitura, os LEDs ligados aos pinos de entrada/saída do MSP430 serão acesos ou apagados. O código foi desenvolvido de tal modo que, uma inclinação para a esquerda acende o LED1, para frente acende o LED2 e para a esquerda acende o LED2.</w:t>
+        <w:t xml:space="preserve">O acelerômetro foi configurado no modo de medição contínua. Desse modo, o MSP430 realiza continuamente a leitura dos registradores do acelerômetro cujos conteúdos quantificam a sua inclinação. Em resposta a essa leitura, os LEDs ligados aos pinos de entrada/saída do MSP430 serão acesos ou apagados. O código foi desenvolvido de tal modo que, uma inclinação para a esquerda acende o LED1, para frente acende o LED2 e para a </w:t>
+      </w:r>
+      <w:r>
+        <w:t>direita acende o LED3</w:t>
+      </w:r>
+      <w:r>
+        <w:t>.</w:t>
       </w:r>
     </w:p>
     <w:p>
@@ -5570,10 +6587,12 @@
         <w:pStyle w:val="Ttulo1"/>
         <w:spacing w:line="360" w:lineRule="auto"/>
       </w:pPr>
+      <w:bookmarkStart w:id="3" w:name="_Toc265578874"/>
       <w:r>
         <w:lastRenderedPageBreak/>
         <w:t>comunicação entre msp430 e outros dispositivos</w:t>
       </w:r>
+      <w:bookmarkEnd w:id="3"/>
     </w:p>
     <w:p>
       <w:pPr>
@@ -5683,6 +6702,9 @@
         <w:jc w:val="center"/>
       </w:pPr>
       <w:r>
+        <w:rPr>
+          <w:noProof/>
+        </w:rPr>
         <w:drawing>
           <wp:inline distT="0" distB="0" distL="0" distR="0">
             <wp:extent cx="3372928" cy="1059236"/>
@@ -5788,6 +6810,9 @@
         <w:jc w:val="center"/>
       </w:pPr>
       <w:r>
+        <w:rPr>
+          <w:noProof/>
+        </w:rPr>
         <w:drawing>
           <wp:inline distT="0" distB="0" distL="0" distR="0">
             <wp:extent cx="3184788" cy="770984"/>
@@ -5904,9 +6929,11 @@
         <w:pStyle w:val="Ttulo1"/>
         <w:spacing w:line="360" w:lineRule="auto"/>
       </w:pPr>
+      <w:bookmarkStart w:id="4" w:name="_Toc265578875"/>
       <w:r>
         <w:t>acelerômetro</w:t>
       </w:r>
+      <w:bookmarkEnd w:id="4"/>
     </w:p>
     <w:p>
       <w:pPr>
@@ -6108,6 +7135,9 @@
         <w:jc w:val="center"/>
       </w:pPr>
       <w:r>
+        <w:rPr>
+          <w:noProof/>
+        </w:rPr>
         <w:drawing>
           <wp:inline distT="0" distB="0" distL="0" distR="0">
             <wp:extent cx="3758932" cy="1981284"/>
@@ -6192,6 +7222,9 @@
         <w:jc w:val="center"/>
       </w:pPr>
       <w:r>
+        <w:rPr>
+          <w:noProof/>
+        </w:rPr>
         <w:drawing>
           <wp:inline distT="0" distB="0" distL="0" distR="0">
             <wp:extent cx="1639019" cy="870322"/>
@@ -6311,6 +7344,9 @@
         <w:jc w:val="center"/>
       </w:pPr>
       <w:r>
+        <w:rPr>
+          <w:noProof/>
+        </w:rPr>
         <w:drawing>
           <wp:inline distT="0" distB="0" distL="0" distR="0">
             <wp:extent cx="3420739" cy="2399530"/>
@@ -6392,19 +7428,18 @@
         <w:pStyle w:val="Ttulo1"/>
         <w:spacing w:line="360" w:lineRule="auto"/>
       </w:pPr>
+      <w:bookmarkStart w:id="5" w:name="_Toc265578876"/>
       <w:r>
         <w:lastRenderedPageBreak/>
         <w:t>BIBLIOTECA RF DA TEXAS INSTRUMENTS</w:t>
       </w:r>
+      <w:bookmarkEnd w:id="5"/>
     </w:p>
     <w:p>
       <w:pPr>
         <w:spacing w:line="360" w:lineRule="auto"/>
         <w:ind w:firstLine="851"/>
         <w:jc w:val="both"/>
-        <w:rPr>
-          <w:lang w:val="en-US"/>
-        </w:rPr>
       </w:pPr>
       <w:r>
         <w:t>Como referência, foi utilizada a biblioteca RF da Texas Instruments. Essa biblioteca já possui rotinas de configuração e inicialização do CC2500. O pacote original que constitui a biblioteca é composto de 15 arquivos</w:t>
@@ -6492,6 +7527,9 @@
         <w:jc w:val="center"/>
       </w:pPr>
       <w:r>
+        <w:rPr>
+          <w:noProof/>
+        </w:rPr>
         <w:drawing>
           <wp:inline distT="0" distB="0" distL="0" distR="0">
             <wp:extent cx="3305203" cy="1668483"/>
@@ -6588,17 +7626,21 @@
         <w:pStyle w:val="Ttulo1"/>
         <w:spacing w:line="360" w:lineRule="auto"/>
       </w:pPr>
+      <w:bookmarkStart w:id="6" w:name="_Toc265578877"/>
       <w:r>
         <w:t>firmware – transmissor</w:t>
       </w:r>
+      <w:bookmarkEnd w:id="6"/>
     </w:p>
     <w:p>
       <w:pPr>
         <w:pStyle w:val="Ttulo2"/>
       </w:pPr>
+      <w:bookmarkStart w:id="7" w:name="_Toc265578878"/>
       <w:r>
         <w:t>FUNÇÃO PRINCIPAL</w:t>
       </w:r>
+      <w:bookmarkEnd w:id="7"/>
     </w:p>
     <w:p/>
     <w:p>
@@ -7662,6 +8704,7 @@
           <w:rFonts w:ascii="Courier New" w:hAnsi="Courier New" w:cs="Courier New"/>
           <w:sz w:val="16"/>
           <w:szCs w:val="16"/>
+          <w:lang w:val="en-US"/>
         </w:rPr>
       </w:pPr>
       <w:r>
@@ -7678,6 +8721,7 @@
           <w:rFonts w:ascii="Courier New" w:hAnsi="Courier New" w:cs="Courier New"/>
           <w:sz w:val="16"/>
           <w:szCs w:val="16"/>
+          <w:lang w:val="en-US"/>
         </w:rPr>
         <w:t>}</w:t>
       </w:r>
@@ -7688,13 +8732,15 @@
           <w:rFonts w:ascii="Courier New" w:hAnsi="Courier New" w:cs="Courier New"/>
           <w:sz w:val="16"/>
           <w:szCs w:val="16"/>
-        </w:rPr>
-      </w:pPr>
-      <w:r>
-        <w:rPr>
-          <w:rFonts w:ascii="Courier New" w:hAnsi="Courier New" w:cs="Courier New"/>
-          <w:sz w:val="16"/>
-          <w:szCs w:val="16"/>
+          <w:lang w:val="en-US"/>
+        </w:rPr>
+      </w:pPr>
+      <w:r>
+        <w:rPr>
+          <w:rFonts w:ascii="Courier New" w:hAnsi="Courier New" w:cs="Courier New"/>
+          <w:sz w:val="16"/>
+          <w:szCs w:val="16"/>
+          <w:lang w:val="en-US"/>
         </w:rPr>
         <w:t xml:space="preserve">    </w:t>
       </w:r>
@@ -7705,13 +8751,15 @@
           <w:rFonts w:ascii="Courier New" w:hAnsi="Courier New" w:cs="Courier New"/>
           <w:sz w:val="16"/>
           <w:szCs w:val="16"/>
-        </w:rPr>
-      </w:pPr>
-      <w:r>
-        <w:rPr>
-          <w:rFonts w:ascii="Courier New" w:hAnsi="Courier New" w:cs="Courier New"/>
-          <w:sz w:val="16"/>
-          <w:szCs w:val="16"/>
+          <w:lang w:val="en-US"/>
+        </w:rPr>
+      </w:pPr>
+      <w:r>
+        <w:rPr>
+          <w:rFonts w:ascii="Courier New" w:hAnsi="Courier New" w:cs="Courier New"/>
+          <w:sz w:val="16"/>
+          <w:szCs w:val="16"/>
+          <w:lang w:val="en-US"/>
         </w:rPr>
         <w:t xml:space="preserve">    if ((zdata &gt; 0x80) | (zdata &lt; 0x06))</w:t>
       </w:r>
@@ -7730,6 +8778,7 @@
           <w:rFonts w:ascii="Courier New" w:hAnsi="Courier New" w:cs="Courier New"/>
           <w:sz w:val="16"/>
           <w:szCs w:val="16"/>
+          <w:lang w:val="en-US"/>
         </w:rPr>
         <w:t xml:space="preserve">    </w:t>
       </w:r>
@@ -7832,9 +8881,11 @@
       <w:pPr>
         <w:pStyle w:val="Ttulo2"/>
       </w:pPr>
+      <w:bookmarkStart w:id="8" w:name="_Toc265578879"/>
       <w:r>
         <w:t>FUNÇÕES AUXILIARES</w:t>
       </w:r>
+      <w:bookmarkEnd w:id="8"/>
     </w:p>
     <w:p/>
     <w:p>
@@ -11600,6 +12651,7 @@
           <w:rFonts w:ascii="Courier New" w:hAnsi="Courier New" w:cs="Courier New"/>
           <w:sz w:val="16"/>
           <w:szCs w:val="16"/>
+          <w:lang w:val="en-US"/>
         </w:rPr>
       </w:pPr>
       <w:r>
@@ -11616,6 +12668,7 @@
           <w:rFonts w:ascii="Courier New" w:hAnsi="Courier New" w:cs="Courier New"/>
           <w:sz w:val="16"/>
           <w:szCs w:val="16"/>
+          <w:lang w:val="en-US"/>
         </w:rPr>
         <w:t>}</w:t>
       </w:r>
@@ -11626,13 +12679,15 @@
           <w:rFonts w:ascii="Courier New" w:hAnsi="Courier New" w:cs="Courier New"/>
           <w:sz w:val="16"/>
           <w:szCs w:val="16"/>
-        </w:rPr>
-      </w:pPr>
-      <w:r>
-        <w:rPr>
-          <w:rFonts w:ascii="Courier New" w:hAnsi="Courier New" w:cs="Courier New"/>
-          <w:sz w:val="16"/>
-          <w:szCs w:val="16"/>
+          <w:lang w:val="en-US"/>
+        </w:rPr>
+      </w:pPr>
+      <w:r>
+        <w:rPr>
+          <w:rFonts w:ascii="Courier New" w:hAnsi="Courier New" w:cs="Courier New"/>
+          <w:sz w:val="16"/>
+          <w:szCs w:val="16"/>
+          <w:lang w:val="en-US"/>
         </w:rPr>
         <w:t xml:space="preserve">  </w:t>
       </w:r>
@@ -11643,13 +12698,15 @@
           <w:rFonts w:ascii="Courier New" w:hAnsi="Courier New" w:cs="Courier New"/>
           <w:sz w:val="16"/>
           <w:szCs w:val="16"/>
-        </w:rPr>
-      </w:pPr>
-      <w:r>
-        <w:rPr>
-          <w:rFonts w:ascii="Courier New" w:hAnsi="Courier New" w:cs="Courier New"/>
-          <w:sz w:val="16"/>
-          <w:szCs w:val="16"/>
+          <w:lang w:val="en-US"/>
+        </w:rPr>
+      </w:pPr>
+      <w:r>
+        <w:rPr>
+          <w:rFonts w:ascii="Courier New" w:hAnsi="Courier New" w:cs="Courier New"/>
+          <w:sz w:val="16"/>
+          <w:szCs w:val="16"/>
+          <w:lang w:val="en-US"/>
         </w:rPr>
         <w:t xml:space="preserve">  buffer[count - 1] = UCB0RXBUF;</w:t>
       </w:r>
@@ -12077,9 +13134,11 @@
       <w:pPr>
         <w:pStyle w:val="Ttulo2"/>
       </w:pPr>
+      <w:bookmarkStart w:id="9" w:name="_Toc265578880"/>
       <w:r>
         <w:t>DEFINIÇÕES E DECLARAÇÕES</w:t>
       </w:r>
+      <w:bookmarkEnd w:id="9"/>
     </w:p>
     <w:p>
       <w:pPr>
@@ -15183,13 +16242,15 @@
           <w:rFonts w:ascii="Courier New" w:hAnsi="Courier New" w:cs="Courier New"/>
           <w:sz w:val="16"/>
           <w:szCs w:val="16"/>
-        </w:rPr>
-      </w:pPr>
-      <w:r>
-        <w:rPr>
-          <w:rFonts w:ascii="Courier New" w:hAnsi="Courier New" w:cs="Courier New"/>
-          <w:sz w:val="16"/>
-          <w:szCs w:val="16"/>
+          <w:lang w:val="en-US"/>
+        </w:rPr>
+      </w:pPr>
+      <w:r>
+        <w:rPr>
+          <w:rFonts w:ascii="Courier New" w:hAnsi="Courier New" w:cs="Courier New"/>
+          <w:sz w:val="16"/>
+          <w:szCs w:val="16"/>
+          <w:lang w:val="en-US"/>
         </w:rPr>
         <w:lastRenderedPageBreak/>
         <w:t>#define READ_BURST_BIT   0xC0</w:t>
@@ -15202,13 +16263,15 @@
           <w:rFonts w:ascii="Courier New" w:hAnsi="Courier New" w:cs="Courier New"/>
           <w:sz w:val="16"/>
           <w:szCs w:val="16"/>
-        </w:rPr>
-      </w:pPr>
-      <w:r>
-        <w:rPr>
-          <w:rFonts w:ascii="Courier New" w:hAnsi="Courier New" w:cs="Courier New"/>
-          <w:sz w:val="16"/>
-          <w:szCs w:val="16"/>
+          <w:lang w:val="en-US"/>
+        </w:rPr>
+      </w:pPr>
+      <w:r>
+        <w:rPr>
+          <w:rFonts w:ascii="Courier New" w:hAnsi="Courier New" w:cs="Courier New"/>
+          <w:sz w:val="16"/>
+          <w:szCs w:val="16"/>
+          <w:lang w:val="en-US"/>
         </w:rPr>
         <w:t>#define READ_SINGLE      0x80</w:t>
       </w:r>
@@ -15217,6 +16280,9 @@
       <w:pPr>
         <w:spacing w:line="360" w:lineRule="auto"/>
         <w:jc w:val="both"/>
+        <w:rPr>
+          <w:lang w:val="en-US"/>
+        </w:rPr>
       </w:pPr>
     </w:p>
     <w:p>
@@ -15224,17 +16290,21 @@
         <w:pStyle w:val="Ttulo1"/>
         <w:spacing w:line="360" w:lineRule="auto"/>
       </w:pPr>
+      <w:bookmarkStart w:id="10" w:name="_Toc265578881"/>
       <w:r>
         <w:t>firmware – receptor</w:t>
       </w:r>
+      <w:bookmarkEnd w:id="10"/>
     </w:p>
     <w:p>
       <w:pPr>
         <w:pStyle w:val="Ttulo2"/>
       </w:pPr>
+      <w:bookmarkStart w:id="11" w:name="_Toc265578882"/>
       <w:r>
         <w:t>FUNÇÃO PRINCIPAL</w:t>
       </w:r>
+      <w:bookmarkEnd w:id="11"/>
     </w:p>
     <w:p/>
     <w:p>
@@ -15817,6 +16887,7 @@
           <w:rFonts w:ascii="Courier New" w:hAnsi="Courier New" w:cs="Courier New"/>
           <w:sz w:val="16"/>
           <w:szCs w:val="16"/>
+          <w:lang w:val="en-US"/>
         </w:rPr>
       </w:pPr>
       <w:r>
@@ -15833,6 +16904,7 @@
           <w:rFonts w:ascii="Courier New" w:hAnsi="Courier New" w:cs="Courier New"/>
           <w:sz w:val="16"/>
           <w:szCs w:val="16"/>
+          <w:lang w:val="en-US"/>
         </w:rPr>
         <w:t>break;</w:t>
       </w:r>
@@ -16182,9 +17254,11 @@
       <w:pPr>
         <w:pStyle w:val="Ttulo2"/>
       </w:pPr>
+      <w:bookmarkStart w:id="12" w:name="_Toc265578883"/>
       <w:r>
         <w:t>FUNÇÕES AUXILIARES</w:t>
       </w:r>
+      <w:bookmarkEnd w:id="12"/>
     </w:p>
     <w:p/>
     <w:p>
@@ -18844,6 +19918,7 @@
           <w:rFonts w:ascii="Courier New" w:hAnsi="Courier New" w:cs="Courier New"/>
           <w:sz w:val="16"/>
           <w:szCs w:val="16"/>
+          <w:lang w:val="en-US"/>
         </w:rPr>
       </w:pPr>
       <w:r>
@@ -18860,6 +19935,7 @@
           <w:rFonts w:ascii="Courier New" w:hAnsi="Courier New" w:cs="Courier New"/>
           <w:sz w:val="16"/>
           <w:szCs w:val="16"/>
+          <w:lang w:val="en-US"/>
         </w:rPr>
         <w:t>}</w:t>
       </w:r>
@@ -18870,13 +19946,15 @@
           <w:rFonts w:ascii="Courier New" w:hAnsi="Courier New" w:cs="Courier New"/>
           <w:sz w:val="16"/>
           <w:szCs w:val="16"/>
-        </w:rPr>
-      </w:pPr>
-      <w:r>
-        <w:rPr>
-          <w:rFonts w:ascii="Courier New" w:hAnsi="Courier New" w:cs="Courier New"/>
-          <w:sz w:val="16"/>
-          <w:szCs w:val="16"/>
+          <w:lang w:val="en-US"/>
+        </w:rPr>
+      </w:pPr>
+      <w:r>
+        <w:rPr>
+          <w:rFonts w:ascii="Courier New" w:hAnsi="Courier New" w:cs="Courier New"/>
+          <w:sz w:val="16"/>
+          <w:szCs w:val="16"/>
+          <w:lang w:val="en-US"/>
         </w:rPr>
         <w:t xml:space="preserve">  </w:t>
       </w:r>
@@ -19319,9 +20397,11 @@
       <w:pPr>
         <w:pStyle w:val="Ttulo2"/>
       </w:pPr>
+      <w:bookmarkStart w:id="13" w:name="_Toc265578884"/>
       <w:r>
         <w:t>DEFINIÇÕES E DECLARAÇÕES</w:t>
       </w:r>
+      <w:bookmarkEnd w:id="13"/>
     </w:p>
     <w:p/>
     <w:p>
@@ -21516,13 +22596,15 @@
           <w:rFonts w:ascii="Courier New" w:hAnsi="Courier New" w:cs="Courier New"/>
           <w:sz w:val="16"/>
           <w:szCs w:val="16"/>
-        </w:rPr>
-      </w:pPr>
-      <w:r>
-        <w:rPr>
-          <w:rFonts w:ascii="Courier New" w:hAnsi="Courier New" w:cs="Courier New"/>
-          <w:sz w:val="16"/>
-          <w:szCs w:val="16"/>
+          <w:lang w:val="en-US"/>
+        </w:rPr>
+      </w:pPr>
+      <w:r>
+        <w:rPr>
+          <w:rFonts w:ascii="Courier New" w:hAnsi="Courier New" w:cs="Courier New"/>
+          <w:sz w:val="16"/>
+          <w:szCs w:val="16"/>
+          <w:lang w:val="en-US"/>
         </w:rPr>
         <w:t>#define READ_BURST_BIT   0xC0</w:t>
       </w:r>
@@ -21533,13 +22615,15 @@
           <w:rFonts w:ascii="Courier New" w:hAnsi="Courier New" w:cs="Courier New"/>
           <w:sz w:val="16"/>
           <w:szCs w:val="16"/>
-        </w:rPr>
-      </w:pPr>
-      <w:r>
-        <w:rPr>
-          <w:rFonts w:ascii="Courier New" w:hAnsi="Courier New" w:cs="Courier New"/>
-          <w:sz w:val="16"/>
-          <w:szCs w:val="16"/>
+          <w:lang w:val="en-US"/>
+        </w:rPr>
+      </w:pPr>
+      <w:r>
+        <w:rPr>
+          <w:rFonts w:ascii="Courier New" w:hAnsi="Courier New" w:cs="Courier New"/>
+          <w:sz w:val="16"/>
+          <w:szCs w:val="16"/>
+          <w:lang w:val="en-US"/>
         </w:rPr>
         <w:t>#define READ_SINGLE      0x80</w:t>
       </w:r>
@@ -21548,6 +22632,9 @@
       <w:pPr>
         <w:spacing w:line="360" w:lineRule="auto"/>
         <w:jc w:val="both"/>
+        <w:rPr>
+          <w:lang w:val="en-US"/>
+        </w:rPr>
       </w:pPr>
     </w:p>
     <w:p>
@@ -21555,10 +22642,12 @@
         <w:pStyle w:val="Ttulo1"/>
         <w:spacing w:line="360" w:lineRule="auto"/>
       </w:pPr>
+      <w:bookmarkStart w:id="14" w:name="_Toc265578885"/>
       <w:r>
         <w:lastRenderedPageBreak/>
         <w:t>repositório e controle de versão</w:t>
       </w:r>
+      <w:bookmarkEnd w:id="14"/>
     </w:p>
     <w:p>
       <w:pPr>
@@ -21773,9 +22862,11 @@
         <w:pStyle w:val="Ttulo1"/>
         <w:spacing w:line="360" w:lineRule="auto"/>
       </w:pPr>
+      <w:bookmarkStart w:id="15" w:name="_Toc265578886"/>
       <w:r>
         <w:t>dificuldades</w:t>
       </w:r>
+      <w:bookmarkEnd w:id="15"/>
     </w:p>
     <w:p>
       <w:pPr>
@@ -21937,9 +23028,11 @@
         </w:numPr>
         <w:spacing w:line="360" w:lineRule="auto"/>
       </w:pPr>
+      <w:bookmarkStart w:id="16" w:name="_Toc265578887"/>
       <w:r>
         <w:t>10. referências bibliográficas</w:t>
       </w:r>
+      <w:bookmarkEnd w:id="16"/>
     </w:p>
     <w:p>
       <w:pPr>
@@ -22232,7 +23325,7 @@
             <w:rPr>
               <w:noProof/>
             </w:rPr>
-            <w:t>20</w:t>
+            <w:t>21</w:t>
           </w:r>
         </w:fldSimple>
       </w:p>
@@ -23863,7 +24956,7 @@
     <w:lsdException w:name="heading 7" w:uiPriority="9" w:qFormat="1"/>
     <w:lsdException w:name="heading 8" w:uiPriority="9" w:qFormat="1"/>
     <w:lsdException w:name="heading 9" w:uiPriority="9" w:qFormat="1"/>
-    <w:lsdException w:name="toc 1" w:uiPriority="0"/>
+    <w:lsdException w:name="toc 1" w:uiPriority="39"/>
     <w:lsdException w:name="toc 2" w:uiPriority="39"/>
     <w:lsdException w:name="toc 3" w:uiPriority="39"/>
     <w:lsdException w:name="toc 4" w:uiPriority="39"/>
@@ -23876,7 +24969,6 @@
     <w:lsdException w:name="Title" w:semiHidden="0" w:uiPriority="10" w:unhideWhenUsed="0" w:qFormat="1"/>
     <w:lsdException w:name="Default Paragraph Font" w:uiPriority="1"/>
     <w:lsdException w:name="Subtitle" w:semiHidden="0" w:uiPriority="11" w:unhideWhenUsed="0" w:qFormat="1"/>
-    <w:lsdException w:name="Hyperlink" w:uiPriority="0"/>
     <w:lsdException w:name="Strong" w:semiHidden="0" w:uiPriority="22" w:unhideWhenUsed="0" w:qFormat="1"/>
     <w:lsdException w:name="Emphasis" w:semiHidden="0" w:uiPriority="20" w:unhideWhenUsed="0" w:qFormat="1"/>
     <w:lsdException w:name="Table Grid" w:semiHidden="0" w:uiPriority="59" w:unhideWhenUsed="0"/>
@@ -24085,6 +25177,7 @@
   <w:style w:type="character" w:default="1" w:styleId="Fontepargpadro">
     <w:name w:val="Default Paragraph Font"/>
     <w:uiPriority w:val="1"/>
+    <w:semiHidden/>
     <w:unhideWhenUsed/>
   </w:style>
   <w:style w:type="table" w:default="1" w:styleId="Tabelanormal">
@@ -24159,7 +25252,7 @@
     <w:basedOn w:val="Normal"/>
     <w:next w:val="Normal"/>
     <w:autoRedefine/>
-    <w:semiHidden/>
+    <w:uiPriority w:val="39"/>
     <w:rsid w:val="00DB6D73"/>
     <w:rPr>
       <w:b/>
@@ -24177,6 +25270,7 @@
   <w:style w:type="character" w:styleId="Hyperlink">
     <w:name w:val="Hyperlink"/>
     <w:basedOn w:val="Fontepargpadro"/>
+    <w:uiPriority w:val="99"/>
     <w:rsid w:val="00DB6D73"/>
     <w:rPr>
       <w:color w:val="0000FF"/>
@@ -24290,6 +25384,19 @@
       <w:szCs w:val="24"/>
       <w:lang w:eastAsia="pt-BR"/>
     </w:rPr>
+  </w:style>
+  <w:style w:type="paragraph" w:styleId="Sumrio2">
+    <w:name w:val="toc 2"/>
+    <w:basedOn w:val="Normal"/>
+    <w:next w:val="Normal"/>
+    <w:autoRedefine/>
+    <w:uiPriority w:val="39"/>
+    <w:unhideWhenUsed/>
+    <w:rsid w:val="00790A8B"/>
+    <w:pPr>
+      <w:spacing w:after="100"/>
+      <w:ind w:left="240"/>
+    </w:pPr>
   </w:style>
 </w:styles>
 </file>

</xml_diff>